<commit_message>
small error, forgot an and.
</commit_message>
<xml_diff>
--- a/MS/Final_submission/Reviewer_Responses.docx
+++ b/MS/Final_submission/Reviewer_Responses.docx
@@ -103,7 +103,21 @@
           <w:rFonts w:ascii="Calibri" w:hAnsi="Calibri" w:cs="Calibri"/>
           <w:color w:val="4472C4" w:themeColor="accent1"/>
         </w:rPr>
-        <w:t xml:space="preserve">We are glad the Editor and Reviewers found the paper to be well written </w:t>
+        <w:t>We are glad the Editor and Reviewers found the paper to be well written</w:t>
+      </w:r>
+      <w:r>
+        <w:rPr>
+          <w:rFonts w:ascii="Calibri" w:hAnsi="Calibri" w:cs="Calibri"/>
+          <w:color w:val="4472C4" w:themeColor="accent1"/>
+        </w:rPr>
+        <w:t xml:space="preserve"> and</w:t>
+      </w:r>
+      <w:r>
+        <w:rPr>
+          <w:rFonts w:ascii="Calibri" w:hAnsi="Calibri" w:cs="Calibri"/>
+          <w:color w:val="4472C4" w:themeColor="accent1"/>
+        </w:rPr>
+        <w:t xml:space="preserve"> </w:t>
       </w:r>
       <w:r>
         <w:rPr>
@@ -629,17 +643,17 @@
           <w:iCs/>
           <w:color w:val="4472C4" w:themeColor="accent1"/>
         </w:rPr>
-        <w:t xml:space="preserve"> (critical thermal maximum: </w:t>
-      </w:r>
-      <w:proofErr w:type="spellStart"/>
+        <w:t xml:space="preserve"> (critical thermal maximum: CT</w:t>
+      </w:r>
       <w:r>
         <w:rPr>
           <w:rFonts w:ascii="Calibri" w:hAnsi="Calibri" w:cs="Calibri"/>
           <w:i/>
           <w:iCs/>
           <w:color w:val="4472C4" w:themeColor="accent1"/>
-        </w:rPr>
-        <w:t>CT</w:t>
+          <w:vertAlign w:val="subscript"/>
+        </w:rPr>
+        <w:t>max</w:t>
       </w:r>
       <w:r>
         <w:rPr>
@@ -647,11 +661,10 @@
           <w:i/>
           <w:iCs/>
           <w:color w:val="4472C4" w:themeColor="accent1"/>
-          <w:vertAlign w:val="subscript"/>
-        </w:rPr>
-        <w:t>max</w:t>
-      </w:r>
-      <w:proofErr w:type="spellEnd"/>
+        </w:rPr>
+        <w:t xml:space="preserve"> &amp; thermal preference: </w:t>
+      </w:r>
+      <w:proofErr w:type="spellStart"/>
       <w:r>
         <w:rPr>
           <w:rFonts w:ascii="Calibri" w:hAnsi="Calibri" w:cs="Calibri"/>
@@ -659,29 +672,29 @@
           <w:iCs/>
           <w:color w:val="4472C4" w:themeColor="accent1"/>
         </w:rPr>
-        <w:t xml:space="preserve"> &amp; thermal preference: </w:t>
-      </w:r>
-      <w:proofErr w:type="spellStart"/>
+        <w:t>T</w:t>
+      </w:r>
       <w:r>
         <w:rPr>
           <w:rFonts w:ascii="Calibri" w:hAnsi="Calibri" w:cs="Calibri"/>
           <w:i/>
           <w:iCs/>
           <w:color w:val="4472C4" w:themeColor="accent1"/>
-        </w:rPr>
-        <w:t>T</w:t>
-      </w:r>
+          <w:vertAlign w:val="subscript"/>
+        </w:rPr>
+        <w:t>pref</w:t>
+      </w:r>
+      <w:proofErr w:type="spellEnd"/>
       <w:r>
         <w:rPr>
           <w:rFonts w:ascii="Calibri" w:hAnsi="Calibri" w:cs="Calibri"/>
           <w:i/>
           <w:iCs/>
           <w:color w:val="4472C4" w:themeColor="accent1"/>
-          <w:vertAlign w:val="subscript"/>
-        </w:rPr>
-        <w:t>pref</w:t>
-      </w:r>
-      <w:proofErr w:type="spellEnd"/>
+        </w:rPr>
+        <w:t>) in a common skink (</w:t>
+      </w:r>
+      <w:proofErr w:type="spellStart"/>
       <w:r>
         <w:rPr>
           <w:rFonts w:ascii="Calibri" w:hAnsi="Calibri" w:cs="Calibri"/>
@@ -689,9 +702,9 @@
           <w:iCs/>
           <w:color w:val="4472C4" w:themeColor="accent1"/>
         </w:rPr>
-        <w:t>) in a common skink (</w:t>
-      </w:r>
-      <w:proofErr w:type="spellStart"/>
+        <w:t>Lampropholis</w:t>
+      </w:r>
+      <w:proofErr w:type="spellEnd"/>
       <w:r>
         <w:rPr>
           <w:rFonts w:ascii="Calibri" w:hAnsi="Calibri" w:cs="Calibri"/>
@@ -699,9 +712,9 @@
           <w:iCs/>
           <w:color w:val="4472C4" w:themeColor="accent1"/>
         </w:rPr>
-        <w:t>Lampropholis</w:t>
-      </w:r>
-      <w:proofErr w:type="spellEnd"/>
+        <w:t xml:space="preserve"> </w:t>
+      </w:r>
+      <w:proofErr w:type="spellStart"/>
       <w:r>
         <w:rPr>
           <w:rFonts w:ascii="Calibri" w:hAnsi="Calibri" w:cs="Calibri"/>
@@ -709,9 +722,9 @@
           <w:iCs/>
           <w:color w:val="4472C4" w:themeColor="accent1"/>
         </w:rPr>
-        <w:t xml:space="preserve"> </w:t>
-      </w:r>
-      <w:proofErr w:type="spellStart"/>
+        <w:t>delicata</w:t>
+      </w:r>
+      <w:proofErr w:type="spellEnd"/>
       <w:r>
         <w:rPr>
           <w:rFonts w:ascii="Calibri" w:hAnsi="Calibri" w:cs="Calibri"/>
@@ -719,37 +732,38 @@
           <w:iCs/>
           <w:color w:val="4472C4" w:themeColor="accent1"/>
         </w:rPr>
-        <w:t>delicata</w:t>
-      </w:r>
-      <w:proofErr w:type="spellEnd"/>
-      <w:r>
-        <w:rPr>
-          <w:rFonts w:ascii="Calibri" w:hAnsi="Calibri" w:cs="Calibri"/>
+        <w:t xml:space="preserve">). We then compared our experimental findings more broadly across </w:t>
+      </w:r>
+      <w:r>
+        <w:rPr>
+          <w:rFonts w:ascii="Calibri" w:hAnsi="Calibri" w:cs="Calibri"/>
+          <w:b/>
+          <w:bCs/>
           <w:i/>
           <w:iCs/>
           <w:color w:val="4472C4" w:themeColor="accent1"/>
         </w:rPr>
-        <w:t xml:space="preserve">). We then compared our experimental findings more broadly across </w:t>
-      </w:r>
-      <w:r>
-        <w:rPr>
-          <w:rFonts w:ascii="Calibri" w:hAnsi="Calibri" w:cs="Calibri"/>
-          <w:b/>
-          <w:bCs/>
+        <w:t>reptiles (snakes, lizards, turtles)</w:t>
+      </w:r>
+      <w:r>
+        <w:rPr>
+          <w:rFonts w:ascii="Calibri" w:hAnsi="Calibri" w:cs="Calibri"/>
           <w:i/>
           <w:iCs/>
           <w:color w:val="4472C4" w:themeColor="accent1"/>
         </w:rPr>
-        <w:t>reptiles (snakes, lizards, turtles)</w:t>
-      </w:r>
-      <w:r>
-        <w:rPr>
-          <w:rFonts w:ascii="Calibri" w:hAnsi="Calibri" w:cs="Calibri"/>
+        <w:t xml:space="preserve"> using meta-analysis. In both our experimental study and meta-analysis, we did not find evidence that developmental environments </w:t>
+      </w:r>
+      <w:r>
+        <w:rPr>
+          <w:rFonts w:ascii="Calibri" w:hAnsi="Calibri" w:cs="Calibri"/>
+          <w:b/>
+          <w:bCs/>
           <w:i/>
           <w:iCs/>
           <w:color w:val="4472C4" w:themeColor="accent1"/>
         </w:rPr>
-        <w:t xml:space="preserve"> using meta-analysis. In both our experimental study and meta-analysis, we did not find evidence that developmental environments </w:t>
+        <w:t>influence CT</w:t>
       </w:r>
       <w:r>
         <w:rPr>
@@ -759,10 +773,10 @@
           <w:i/>
           <w:iCs/>
           <w:color w:val="4472C4" w:themeColor="accent1"/>
-        </w:rPr>
-        <w:t xml:space="preserve">influence </w:t>
-      </w:r>
-      <w:proofErr w:type="spellStart"/>
+          <w:vertAlign w:val="subscript"/>
+        </w:rPr>
+        <w:t>max</w:t>
+      </w:r>
       <w:r>
         <w:rPr>
           <w:rFonts w:ascii="Calibri" w:hAnsi="Calibri" w:cs="Calibri"/>
@@ -772,8 +786,9 @@
           <w:iCs/>
           <w:color w:val="4472C4" w:themeColor="accent1"/>
         </w:rPr>
-        <w:t>CT</w:t>
-      </w:r>
+        <w:t xml:space="preserve"> or </w:t>
+      </w:r>
+      <w:proofErr w:type="spellStart"/>
       <w:r>
         <w:rPr>
           <w:rFonts w:ascii="Calibri" w:hAnsi="Calibri" w:cs="Calibri"/>
@@ -782,11 +797,9 @@
           <w:i/>
           <w:iCs/>
           <w:color w:val="4472C4" w:themeColor="accent1"/>
-          <w:vertAlign w:val="subscript"/>
-        </w:rPr>
-        <w:t>max</w:t>
-      </w:r>
-      <w:proofErr w:type="spellEnd"/>
+        </w:rPr>
+        <w:t>T</w:t>
+      </w:r>
       <w:r>
         <w:rPr>
           <w:rFonts w:ascii="Calibri" w:hAnsi="Calibri" w:cs="Calibri"/>
@@ -795,62 +808,28 @@
           <w:i/>
           <w:iCs/>
           <w:color w:val="4472C4" w:themeColor="accent1"/>
-        </w:rPr>
-        <w:t xml:space="preserve"> or </w:t>
-      </w:r>
-      <w:proofErr w:type="spellStart"/>
-      <w:proofErr w:type="gramStart"/>
-      <w:r>
-        <w:rPr>
-          <w:rFonts w:ascii="Calibri" w:hAnsi="Calibri" w:cs="Calibri"/>
-          <w:b/>
-          <w:bCs/>
+          <w:vertAlign w:val="subscript"/>
+        </w:rPr>
+        <w:t>pref</w:t>
+      </w:r>
+      <w:proofErr w:type="spellEnd"/>
+      <w:r>
+        <w:rPr>
+          <w:rFonts w:ascii="Calibri" w:hAnsi="Calibri" w:cs="Calibri"/>
           <w:i/>
           <w:iCs/>
           <w:color w:val="4472C4" w:themeColor="accent1"/>
         </w:rPr>
-        <w:t>T</w:t>
-      </w:r>
-      <w:r>
-        <w:rPr>
-          <w:rFonts w:ascii="Calibri" w:hAnsi="Calibri" w:cs="Calibri"/>
-          <w:b/>
-          <w:bCs/>
+        <w:t xml:space="preserve"> </w:t>
+      </w:r>
+      <w:r>
+        <w:rPr>
+          <w:rFonts w:ascii="Calibri" w:hAnsi="Calibri" w:cs="Calibri"/>
           <w:i/>
           <w:iCs/>
           <w:color w:val="4472C4" w:themeColor="accent1"/>
-          <w:vertAlign w:val="subscript"/>
-        </w:rPr>
-        <w:t>pref</w:t>
-      </w:r>
-      <w:proofErr w:type="spellEnd"/>
-      <w:r>
-        <w:rPr>
-          <w:rFonts w:ascii="Calibri" w:hAnsi="Calibri" w:cs="Calibri"/>
-          <w:i/>
-          <w:iCs/>
-          <w:color w:val="4472C4" w:themeColor="accent1"/>
-        </w:rPr>
-        <w:t xml:space="preserve"> </w:t>
-      </w:r>
-      <w:r>
-        <w:rPr>
-          <w:rFonts w:ascii="Calibri" w:hAnsi="Calibri" w:cs="Calibri"/>
-          <w:i/>
-          <w:iCs/>
-          <w:color w:val="4472C4" w:themeColor="accent1"/>
-        </w:rPr>
-        <w:t>.</w:t>
-      </w:r>
-      <w:proofErr w:type="gramEnd"/>
-      <w:r>
-        <w:rPr>
-          <w:rFonts w:ascii="Calibri" w:hAnsi="Calibri" w:cs="Calibri"/>
-          <w:i/>
-          <w:iCs/>
-          <w:color w:val="4472C4" w:themeColor="accent1"/>
-        </w:rPr>
-        <w:t xml:space="preserve"> Furthermore, the effects of developmental environments on thermal physiology did not vary by age, taxon, or climate zone (temperate/tropical). </w:t>
+        </w:rPr>
+        <w:t xml:space="preserve">. Furthermore, the effects of developmental environments on thermal physiology did not vary by age, taxon, or climate zone (temperate/tropical). </w:t>
       </w:r>
       <w:r>
         <w:rPr>
@@ -2803,6 +2782,7 @@
   <w:style w:type="character" w:default="1" w:styleId="DefaultParagraphFont">
     <w:name w:val="Default Paragraph Font"/>
     <w:uiPriority w:val="1"/>
+    <w:semiHidden/>
     <w:unhideWhenUsed/>
   </w:style>
   <w:style w:type="table" w:default="1" w:styleId="TableNormal">

</xml_diff>